<commit_message>
ngisi jawaban nomor 7
</commit_message>
<xml_diff>
--- a/SOAL UTS2an.docx
+++ b/SOAL UTS2an.docx
@@ -2334,54 +2334,9 @@
           <w:szCs w:val="24"/>
           <w:lang w:val="en-US" w:eastAsia="id-ID"/>
         </w:rPr>
-        <w:t xml:space="preserve"> </w:t>
-      </w:r>
-      <w:proofErr w:type="gramStart"/>
-      <w:r>
-        <w:rPr>
-          <w:bCs/>
-          <w:color w:val="000000" w:themeColor="text1"/>
-          <w:sz w:val="24"/>
-          <w:szCs w:val="24"/>
-          <w:lang w:val="en-US" w:eastAsia="id-ID"/>
-        </w:rPr>
-        <w:t>7 .</w:t>
-      </w:r>
-      <w:proofErr w:type="gramEnd"/>
-      <w:r>
-        <w:rPr>
-          <w:bCs/>
-          <w:color w:val="000000" w:themeColor="text1"/>
-          <w:sz w:val="24"/>
-          <w:szCs w:val="24"/>
-          <w:lang w:val="en-US" w:eastAsia="id-ID"/>
-        </w:rPr>
-        <w:t xml:space="preserve"> 9 - jumbo - </w:t>
-      </w:r>
-      <w:proofErr w:type="gramStart"/>
-      <w:r>
-        <w:rPr>
-          <w:bCs/>
-          <w:color w:val="000000" w:themeColor="text1"/>
-          <w:sz w:val="24"/>
-          <w:szCs w:val="24"/>
-          <w:lang w:val="en-US" w:eastAsia="id-ID"/>
-        </w:rPr>
-        <w:t>7 .</w:t>
-      </w:r>
-      <w:proofErr w:type="gramEnd"/>
-      <w:r>
-        <w:rPr>
-          <w:bCs/>
-          <w:color w:val="000000" w:themeColor="text1"/>
-          <w:sz w:val="24"/>
-          <w:szCs w:val="24"/>
-          <w:lang w:val="en-US" w:eastAsia="id-ID"/>
-        </w:rPr>
-        <w:t xml:space="preserve"> </w:t>
-      </w:r>
-      <w:proofErr w:type="spellStart"/>
-      <w:proofErr w:type="gramStart"/>
+        <w:t xml:space="preserve"> 7 . 9 - jumbo - 7 . </w:t>
+      </w:r>
+      <w:proofErr w:type="spellStart"/>
       <w:r>
         <w:rPr>
           <w:bCs/>
@@ -2401,18 +2356,7 @@
           <w:szCs w:val="24"/>
           <w:lang w:val="en-US" w:eastAsia="id-ID"/>
         </w:rPr>
-        <w:t xml:space="preserve"> .</w:t>
-      </w:r>
-      <w:proofErr w:type="gramEnd"/>
-      <w:r>
-        <w:rPr>
-          <w:bCs/>
-          <w:color w:val="000000" w:themeColor="text1"/>
-          <w:sz w:val="24"/>
-          <w:szCs w:val="24"/>
-          <w:lang w:val="en-US" w:eastAsia="id-ID"/>
-        </w:rPr>
-        <w:t xml:space="preserve"> </w:t>
+        <w:t xml:space="preserve"> . </w:t>
       </w:r>
       <w:proofErr w:type="spellStart"/>
       <w:r>
@@ -2613,7 +2557,6 @@
         <w:t xml:space="preserve"> file yang di </w:t>
       </w:r>
       <w:proofErr w:type="spellStart"/>
-      <w:proofErr w:type="gramStart"/>
       <w:r>
         <w:rPr>
           <w:bCs/>
@@ -2633,18 +2576,7 @@
           <w:szCs w:val="24"/>
           <w:lang w:val="en-US" w:eastAsia="id-ID"/>
         </w:rPr>
-        <w:t xml:space="preserve">  tar</w:t>
-      </w:r>
-      <w:proofErr w:type="gramEnd"/>
-      <w:r>
-        <w:rPr>
-          <w:bCs/>
-          <w:color w:val="000000" w:themeColor="text1"/>
-          <w:sz w:val="24"/>
-          <w:szCs w:val="24"/>
-          <w:lang w:val="en-US" w:eastAsia="id-ID"/>
-        </w:rPr>
-        <w:t xml:space="preserve"> -</w:t>
+        <w:t xml:space="preserve">  tar -</w:t>
       </w:r>
       <w:proofErr w:type="spellStart"/>
       <w:r>
@@ -3253,6 +3185,314 @@
           <w:lang w:val="en-US" w:eastAsia="id-ID"/>
         </w:rPr>
       </w:pPr>
+      <w:proofErr w:type="spellStart"/>
+      <w:r>
+        <w:rPr>
+          <w:bCs/>
+          <w:color w:val="000000" w:themeColor="text1"/>
+          <w:sz w:val="24"/>
+          <w:szCs w:val="24"/>
+          <w:lang w:val="en-US" w:eastAsia="id-ID"/>
+        </w:rPr>
+        <w:t>D</w:t>
+      </w:r>
+      <w:r>
+        <w:rPr>
+          <w:bCs/>
+          <w:color w:val="000000" w:themeColor="text1"/>
+          <w:sz w:val="24"/>
+          <w:szCs w:val="24"/>
+          <w:lang w:val="en-US" w:eastAsia="id-ID"/>
+        </w:rPr>
+        <w:t>alam</w:t>
+      </w:r>
+      <w:proofErr w:type="spellEnd"/>
+      <w:r>
+        <w:rPr>
+          <w:bCs/>
+          <w:color w:val="000000" w:themeColor="text1"/>
+          <w:sz w:val="24"/>
+          <w:szCs w:val="24"/>
+          <w:lang w:val="en-US" w:eastAsia="id-ID"/>
+        </w:rPr>
+        <w:t xml:space="preserve"> </w:t>
+      </w:r>
+      <w:proofErr w:type="spellStart"/>
+      <w:r>
+        <w:rPr>
+          <w:bCs/>
+          <w:color w:val="000000" w:themeColor="text1"/>
+          <w:sz w:val="24"/>
+          <w:szCs w:val="24"/>
+          <w:lang w:val="en-US" w:eastAsia="id-ID"/>
+        </w:rPr>
+        <w:t>penggunaan</w:t>
+      </w:r>
+      <w:proofErr w:type="spellEnd"/>
+      <w:r>
+        <w:rPr>
+          <w:bCs/>
+          <w:color w:val="000000" w:themeColor="text1"/>
+          <w:sz w:val="24"/>
+          <w:szCs w:val="24"/>
+          <w:lang w:val="en-US" w:eastAsia="id-ID"/>
+        </w:rPr>
+        <w:t xml:space="preserve"> john the ripper </w:t>
+      </w:r>
+      <w:proofErr w:type="spellStart"/>
+      <w:r>
+        <w:rPr>
+          <w:bCs/>
+          <w:color w:val="000000" w:themeColor="text1"/>
+          <w:sz w:val="24"/>
+          <w:szCs w:val="24"/>
+          <w:lang w:val="en-US" w:eastAsia="id-ID"/>
+        </w:rPr>
+        <w:t>ini</w:t>
+      </w:r>
+      <w:proofErr w:type="spellEnd"/>
+      <w:r>
+        <w:rPr>
+          <w:bCs/>
+          <w:color w:val="000000" w:themeColor="text1"/>
+          <w:sz w:val="24"/>
+          <w:szCs w:val="24"/>
+          <w:lang w:val="en-US" w:eastAsia="id-ID"/>
+        </w:rPr>
+        <w:t xml:space="preserve"> </w:t>
+      </w:r>
+      <w:proofErr w:type="spellStart"/>
+      <w:r>
+        <w:rPr>
+          <w:bCs/>
+          <w:color w:val="000000" w:themeColor="text1"/>
+          <w:sz w:val="24"/>
+          <w:szCs w:val="24"/>
+          <w:lang w:val="en-US" w:eastAsia="id-ID"/>
+        </w:rPr>
+        <w:t>kita</w:t>
+      </w:r>
+      <w:proofErr w:type="spellEnd"/>
+      <w:r>
+        <w:rPr>
+          <w:bCs/>
+          <w:color w:val="000000" w:themeColor="text1"/>
+          <w:sz w:val="24"/>
+          <w:szCs w:val="24"/>
+          <w:lang w:val="en-US" w:eastAsia="id-ID"/>
+        </w:rPr>
+        <w:t xml:space="preserve"> </w:t>
+      </w:r>
+      <w:proofErr w:type="spellStart"/>
+      <w:r>
+        <w:rPr>
+          <w:bCs/>
+          <w:color w:val="000000" w:themeColor="text1"/>
+          <w:sz w:val="24"/>
+          <w:szCs w:val="24"/>
+          <w:lang w:val="en-US" w:eastAsia="id-ID"/>
+        </w:rPr>
+        <w:t>memerlukan</w:t>
+      </w:r>
+      <w:proofErr w:type="spellEnd"/>
+      <w:r>
+        <w:rPr>
+          <w:bCs/>
+          <w:color w:val="000000" w:themeColor="text1"/>
+          <w:sz w:val="24"/>
+          <w:szCs w:val="24"/>
+          <w:lang w:val="en-US" w:eastAsia="id-ID"/>
+        </w:rPr>
+        <w:t xml:space="preserve"> </w:t>
+      </w:r>
+      <w:proofErr w:type="spellStart"/>
+      <w:r>
+        <w:rPr>
+          <w:bCs/>
+          <w:color w:val="000000" w:themeColor="text1"/>
+          <w:sz w:val="24"/>
+          <w:szCs w:val="24"/>
+          <w:lang w:val="en-US" w:eastAsia="id-ID"/>
+        </w:rPr>
+        <w:t>sebuah</w:t>
+      </w:r>
+      <w:proofErr w:type="spellEnd"/>
+      <w:r>
+        <w:rPr>
+          <w:bCs/>
+          <w:color w:val="000000" w:themeColor="text1"/>
+          <w:sz w:val="24"/>
+          <w:szCs w:val="24"/>
+          <w:lang w:val="en-US" w:eastAsia="id-ID"/>
+        </w:rPr>
+        <w:t xml:space="preserve"> zip </w:t>
+      </w:r>
+      <w:proofErr w:type="spellStart"/>
+      <w:r>
+        <w:rPr>
+          <w:bCs/>
+          <w:color w:val="000000" w:themeColor="text1"/>
+          <w:sz w:val="24"/>
+          <w:szCs w:val="24"/>
+          <w:lang w:val="en-US" w:eastAsia="id-ID"/>
+        </w:rPr>
+        <w:t>atau</w:t>
+      </w:r>
+      <w:proofErr w:type="spellEnd"/>
+      <w:r>
+        <w:rPr>
+          <w:bCs/>
+          <w:color w:val="000000" w:themeColor="text1"/>
+          <w:sz w:val="24"/>
+          <w:szCs w:val="24"/>
+          <w:lang w:val="en-US" w:eastAsia="id-ID"/>
+        </w:rPr>
+        <w:t xml:space="preserve"> </w:t>
+      </w:r>
+      <w:proofErr w:type="spellStart"/>
+      <w:r>
+        <w:rPr>
+          <w:bCs/>
+          <w:color w:val="000000" w:themeColor="text1"/>
+          <w:sz w:val="24"/>
+          <w:szCs w:val="24"/>
+          <w:lang w:val="en-US" w:eastAsia="id-ID"/>
+        </w:rPr>
+        <w:t>rar</w:t>
+      </w:r>
+      <w:proofErr w:type="spellEnd"/>
+      <w:r>
+        <w:rPr>
+          <w:bCs/>
+          <w:color w:val="000000" w:themeColor="text1"/>
+          <w:sz w:val="24"/>
+          <w:szCs w:val="24"/>
+          <w:lang w:val="en-US" w:eastAsia="id-ID"/>
+        </w:rPr>
+        <w:t xml:space="preserve"> yang </w:t>
+      </w:r>
+      <w:proofErr w:type="spellStart"/>
+      <w:r>
+        <w:rPr>
+          <w:bCs/>
+          <w:color w:val="000000" w:themeColor="text1"/>
+          <w:sz w:val="24"/>
+          <w:szCs w:val="24"/>
+          <w:lang w:val="en-US" w:eastAsia="id-ID"/>
+        </w:rPr>
+        <w:t>sudah</w:t>
+      </w:r>
+      <w:proofErr w:type="spellEnd"/>
+      <w:r>
+        <w:rPr>
+          <w:bCs/>
+          <w:color w:val="000000" w:themeColor="text1"/>
+          <w:sz w:val="24"/>
+          <w:szCs w:val="24"/>
+          <w:lang w:val="en-US" w:eastAsia="id-ID"/>
+        </w:rPr>
+        <w:t xml:space="preserve"> </w:t>
+      </w:r>
+      <w:proofErr w:type="spellStart"/>
+      <w:r>
+        <w:rPr>
+          <w:bCs/>
+          <w:color w:val="000000" w:themeColor="text1"/>
+          <w:sz w:val="24"/>
+          <w:szCs w:val="24"/>
+          <w:lang w:val="en-US" w:eastAsia="id-ID"/>
+        </w:rPr>
+        <w:t>kita</w:t>
+      </w:r>
+      <w:proofErr w:type="spellEnd"/>
+      <w:r>
+        <w:rPr>
+          <w:bCs/>
+          <w:color w:val="000000" w:themeColor="text1"/>
+          <w:sz w:val="24"/>
+          <w:szCs w:val="24"/>
+          <w:lang w:val="en-US" w:eastAsia="id-ID"/>
+        </w:rPr>
+        <w:t xml:space="preserve"> </w:t>
+      </w:r>
+      <w:proofErr w:type="spellStart"/>
+      <w:r>
+        <w:rPr>
+          <w:bCs/>
+          <w:color w:val="000000" w:themeColor="text1"/>
+          <w:sz w:val="24"/>
+          <w:szCs w:val="24"/>
+          <w:lang w:val="en-US" w:eastAsia="id-ID"/>
+        </w:rPr>
+        <w:t>enkripsi</w:t>
+      </w:r>
+      <w:proofErr w:type="spellEnd"/>
+      <w:r>
+        <w:rPr>
+          <w:bCs/>
+          <w:color w:val="000000" w:themeColor="text1"/>
+          <w:sz w:val="24"/>
+          <w:szCs w:val="24"/>
+          <w:lang w:val="en-US" w:eastAsia="id-ID"/>
+        </w:rPr>
+        <w:t xml:space="preserve"> </w:t>
+      </w:r>
+      <w:proofErr w:type="spellStart"/>
+      <w:r>
+        <w:rPr>
+          <w:bCs/>
+          <w:color w:val="000000" w:themeColor="text1"/>
+          <w:sz w:val="24"/>
+          <w:szCs w:val="24"/>
+          <w:lang w:val="en-US" w:eastAsia="id-ID"/>
+        </w:rPr>
+        <w:t>atau</w:t>
+      </w:r>
+      <w:proofErr w:type="spellEnd"/>
+      <w:r>
+        <w:rPr>
+          <w:bCs/>
+          <w:color w:val="000000" w:themeColor="text1"/>
+          <w:sz w:val="24"/>
+          <w:szCs w:val="24"/>
+          <w:lang w:val="en-US" w:eastAsia="id-ID"/>
+        </w:rPr>
+        <w:t xml:space="preserve"> </w:t>
+      </w:r>
+      <w:proofErr w:type="spellStart"/>
+      <w:r>
+        <w:rPr>
+          <w:bCs/>
+          <w:color w:val="000000" w:themeColor="text1"/>
+          <w:sz w:val="24"/>
+          <w:szCs w:val="24"/>
+          <w:lang w:val="en-US" w:eastAsia="id-ID"/>
+        </w:rPr>
+        <w:t>sudah</w:t>
+      </w:r>
+      <w:proofErr w:type="spellEnd"/>
+      <w:r>
+        <w:rPr>
+          <w:bCs/>
+          <w:color w:val="000000" w:themeColor="text1"/>
+          <w:sz w:val="24"/>
+          <w:szCs w:val="24"/>
+          <w:lang w:val="en-US" w:eastAsia="id-ID"/>
+        </w:rPr>
+        <w:t xml:space="preserve"> di password </w:t>
+      </w:r>
+      <w:proofErr w:type="spellStart"/>
+      <w:r>
+        <w:rPr>
+          <w:bCs/>
+          <w:color w:val="000000" w:themeColor="text1"/>
+          <w:sz w:val="24"/>
+          <w:szCs w:val="24"/>
+          <w:lang w:val="en-US" w:eastAsia="id-ID"/>
+        </w:rPr>
+        <w:t>supaya</w:t>
+      </w:r>
+      <w:proofErr w:type="spellEnd"/>
     </w:p>
     <w:p>
       <w:pPr>

</xml_diff>